<commit_message>
UPDATED VERSION OF ERD AND DFDs ADDED
</commit_message>
<xml_diff>
--- a/Blockchain Technology in Military Applications-v0.2.docx
+++ b/Blockchain Technology in Military Applications-v0.2.docx
@@ -6009,11 +6009,88 @@
           <w:szCs w:val="44"/>
         </w:rPr>
       </w:pPr>
+    </w:p>
+    <w:p>
+      <w:pPr>
+        <w:jc w:val="center"/>
+        <w:rPr>
+          <w:rFonts w:asciiTheme="majorHAnsi" w:hAnsiTheme="majorHAnsi"/>
+          <w:sz w:val="44"/>
+          <w:szCs w:val="44"/>
+        </w:rPr>
+      </w:pPr>
+    </w:p>
+    <w:p>
+      <w:pPr>
+        <w:jc w:val="center"/>
+        <w:rPr>
+          <w:rFonts w:asciiTheme="majorHAnsi" w:hAnsiTheme="majorHAnsi"/>
+          <w:sz w:val="44"/>
+          <w:szCs w:val="44"/>
+        </w:rPr>
+      </w:pPr>
+    </w:p>
+    <w:p>
+      <w:pPr>
+        <w:jc w:val="center"/>
+        <w:rPr>
+          <w:rFonts w:asciiTheme="majorHAnsi" w:hAnsiTheme="majorHAnsi"/>
+          <w:sz w:val="44"/>
+          <w:szCs w:val="44"/>
+        </w:rPr>
+      </w:pPr>
+    </w:p>
+    <w:p>
+      <w:pPr>
+        <w:jc w:val="center"/>
+        <w:rPr>
+          <w:rFonts w:asciiTheme="majorHAnsi" w:hAnsiTheme="majorHAnsi"/>
+          <w:sz w:val="44"/>
+          <w:szCs w:val="44"/>
+        </w:rPr>
+      </w:pPr>
+    </w:p>
+    <w:p>
+      <w:pPr>
+        <w:jc w:val="center"/>
+        <w:rPr>
+          <w:rFonts w:asciiTheme="majorHAnsi" w:hAnsiTheme="majorHAnsi"/>
+          <w:sz w:val="44"/>
+          <w:szCs w:val="44"/>
+        </w:rPr>
+      </w:pPr>
+    </w:p>
+    <w:p>
+      <w:pPr>
+        <w:jc w:val="center"/>
+        <w:rPr>
+          <w:rFonts w:asciiTheme="majorHAnsi" w:hAnsiTheme="majorHAnsi"/>
+          <w:sz w:val="44"/>
+          <w:szCs w:val="44"/>
+        </w:rPr>
+      </w:pPr>
+      <w:r>
+        <w:rPr>
+          <w:rFonts w:asciiTheme="majorHAnsi" w:hAnsiTheme="majorHAnsi"/>
+          <w:sz w:val="44"/>
+          <w:szCs w:val="44"/>
+        </w:rPr>
+        <w:lastRenderedPageBreak/>
+        <w:t>E-R Diagram</w:t>
+      </w:r>
+    </w:p>
+    <w:p>
+      <w:pPr>
+        <w:jc w:val="center"/>
+        <w:rPr>
+          <w:sz w:val="36"/>
+          <w:szCs w:val="36"/>
+        </w:rPr>
+      </w:pPr>
       <w:r>
         <w:rPr>
           <w:noProof/>
         </w:rPr>
-        <w:lastRenderedPageBreak/>
         <w:pict>
           <v:shapetype id="_x0000_t75" coordsize="21600,21600" o:spt="75" o:preferrelative="t" path="m@4@5l@4@11@9@11@9@5xe" filled="f" stroked="f">
             <v:stroke joinstyle="miter"/>
@@ -6034,188 +6111,45 @@
             <v:path o:extrusionok="f" gradientshapeok="t" o:connecttype="rect"/>
             <o:lock v:ext="edit" aspectratio="t"/>
           </v:shapetype>
-          <v:shape id="_x0000_s1028" type="#_x0000_t75" style="position:absolute;left:0;text-align:left;margin-left:55.5pt;margin-top:28.4pt;width:357pt;height:647.25pt;z-index:-251649024;mso-position-horizontal-relative:text;mso-position-vertical-relative:text;mso-width-relative:page;mso-height-relative:page" wrapcoords="-56 0 -56 21575 21600 21575 21600 0 -56 0">
-            <v:imagedata r:id="rId18" o:title="ER diagram for hyper ledger"/>
+          <v:shape id="_x0000_s1033" type="#_x0000_t75" style="position:absolute;left:0;text-align:left;margin-left:-27.1pt;margin-top:27.6pt;width:524.85pt;height:513.25pt;z-index:-251642880;mso-position-horizontal-relative:text;mso-position-vertical-relative:text;mso-width-relative:page;mso-height-relative:page" wrapcoords="-35 0 -35 21565 21600 21565 21600 0 -35 0">
+            <v:imagedata r:id="rId18" o:title="nxc"/>
             <w10:wrap type="tight"/>
           </v:shape>
         </w:pict>
       </w:r>
-      <w:r>
+    </w:p>
+    <w:p>
+      <w:pPr>
+        <w:jc w:val="center"/>
+        <w:rPr>
+          <w:sz w:val="36"/>
+          <w:szCs w:val="36"/>
+        </w:rPr>
+      </w:pPr>
+    </w:p>
+    <w:p>
+      <w:pPr>
+        <w:rPr>
+          <w:sz w:val="36"/>
+          <w:szCs w:val="36"/>
+        </w:rPr>
+      </w:pPr>
+    </w:p>
+    <w:p>
+      <w:pPr>
+        <w:jc w:val="center"/>
         <w:rPr>
           <w:rFonts w:asciiTheme="majorHAnsi" w:hAnsiTheme="majorHAnsi"/>
           <w:sz w:val="44"/>
           <w:szCs w:val="44"/>
         </w:rPr>
-        <w:t>E-R Diagram</w:t>
-      </w:r>
-    </w:p>
-    <w:p>
-      <w:pPr>
-        <w:jc w:val="center"/>
-        <w:rPr>
-          <w:sz w:val="36"/>
-          <w:szCs w:val="36"/>
-        </w:rPr>
-      </w:pPr>
-    </w:p>
-    <w:p>
-      <w:pPr>
-        <w:jc w:val="center"/>
-        <w:rPr>
-          <w:sz w:val="36"/>
-          <w:szCs w:val="36"/>
-        </w:rPr>
-      </w:pPr>
-    </w:p>
-    <w:p>
-      <w:pPr>
-        <w:jc w:val="center"/>
-        <w:rPr>
-          <w:sz w:val="36"/>
-          <w:szCs w:val="36"/>
-        </w:rPr>
-      </w:pPr>
-    </w:p>
-    <w:p>
-      <w:pPr>
-        <w:jc w:val="center"/>
-        <w:rPr>
-          <w:sz w:val="36"/>
-          <w:szCs w:val="36"/>
-        </w:rPr>
-      </w:pPr>
-    </w:p>
-    <w:p>
-      <w:pPr>
-        <w:jc w:val="center"/>
-        <w:rPr>
-          <w:sz w:val="36"/>
-          <w:szCs w:val="36"/>
-        </w:rPr>
-      </w:pPr>
-    </w:p>
-    <w:p>
-      <w:pPr>
-        <w:jc w:val="center"/>
-        <w:rPr>
-          <w:sz w:val="36"/>
-          <w:szCs w:val="36"/>
-        </w:rPr>
-      </w:pPr>
-    </w:p>
-    <w:p>
-      <w:pPr>
-        <w:jc w:val="center"/>
-        <w:rPr>
-          <w:sz w:val="36"/>
-          <w:szCs w:val="36"/>
-        </w:rPr>
-      </w:pPr>
-    </w:p>
-    <w:p>
-      <w:pPr>
-        <w:jc w:val="center"/>
-        <w:rPr>
-          <w:sz w:val="36"/>
-          <w:szCs w:val="36"/>
-        </w:rPr>
-      </w:pPr>
-    </w:p>
-    <w:p>
-      <w:pPr>
-        <w:jc w:val="center"/>
-        <w:rPr>
-          <w:sz w:val="36"/>
-          <w:szCs w:val="36"/>
-        </w:rPr>
-      </w:pPr>
-    </w:p>
-    <w:p>
-      <w:pPr>
-        <w:jc w:val="center"/>
-        <w:rPr>
-          <w:sz w:val="36"/>
-          <w:szCs w:val="36"/>
-        </w:rPr>
-      </w:pPr>
-    </w:p>
-    <w:p>
-      <w:pPr>
-        <w:jc w:val="center"/>
-        <w:rPr>
-          <w:sz w:val="36"/>
-          <w:szCs w:val="36"/>
-        </w:rPr>
-      </w:pPr>
-    </w:p>
-    <w:p>
-      <w:pPr>
-        <w:jc w:val="center"/>
-        <w:rPr>
-          <w:sz w:val="36"/>
-          <w:szCs w:val="36"/>
-        </w:rPr>
-      </w:pPr>
-    </w:p>
-    <w:p>
-      <w:pPr>
-        <w:jc w:val="center"/>
-        <w:rPr>
-          <w:sz w:val="36"/>
-          <w:szCs w:val="36"/>
-        </w:rPr>
-      </w:pPr>
-    </w:p>
-    <w:p>
-      <w:pPr>
-        <w:jc w:val="center"/>
-        <w:rPr>
-          <w:sz w:val="36"/>
-          <w:szCs w:val="36"/>
-        </w:rPr>
-      </w:pPr>
-    </w:p>
-    <w:p>
-      <w:pPr>
-        <w:jc w:val="center"/>
-        <w:rPr>
-          <w:sz w:val="36"/>
-          <w:szCs w:val="36"/>
-        </w:rPr>
-      </w:pPr>
-    </w:p>
-    <w:p>
-      <w:pPr>
-        <w:jc w:val="center"/>
-        <w:rPr>
-          <w:sz w:val="36"/>
-          <w:szCs w:val="36"/>
-        </w:rPr>
-      </w:pPr>
-    </w:p>
-    <w:p>
-      <w:pPr>
-        <w:rPr>
-          <w:sz w:val="36"/>
-          <w:szCs w:val="36"/>
-        </w:rPr>
-      </w:pPr>
-    </w:p>
-    <w:p>
-      <w:pPr>
-        <w:jc w:val="center"/>
+      </w:pPr>
+      <w:r>
         <w:rPr>
           <w:rFonts w:asciiTheme="majorHAnsi" w:hAnsiTheme="majorHAnsi"/>
           <w:sz w:val="44"/>
           <w:szCs w:val="44"/>
         </w:rPr>
-      </w:pPr>
-      <w:r>
-        <w:rPr>
-          <w:rFonts w:asciiTheme="majorHAnsi" w:hAnsiTheme="majorHAnsi"/>
-          <w:sz w:val="44"/>
-          <w:szCs w:val="44"/>
-        </w:rPr>
         <w:lastRenderedPageBreak/>
         <w:t>DATA FLOW DIAGRAM</w:t>
       </w:r>
@@ -6233,8 +6167,8 @@
           <w:noProof/>
         </w:rPr>
         <w:pict>
-          <v:shape id="_x0000_s1031" type="#_x0000_t75" style="position:absolute;left:0;text-align:left;margin-left:.95pt;margin-top:27.4pt;width:467.55pt;height:86.95pt;z-index:-251644928;mso-position-horizontal-relative:text;mso-position-vertical-relative:text;mso-width-relative:page;mso-height-relative:page" wrapcoords="10332 0 10055 372 9361 2421 1213 4841 -35 5400 -35 16200 5478 17876 9257 18248 9916 20855 10297 21414 10332 21414 11372 21414 11753 20855 12447 18062 16191 17876 21600 16200 21600 5400 20352 4841 12378 2607 11684 559 11372 0 10332 0">
-            <v:imagedata r:id="rId19" o:title="DFD LVL0final"/>
+          <v:shape id="_x0000_s1032" type="#_x0000_t75" style="position:absolute;left:0;text-align:left;margin-left:.95pt;margin-top:25.25pt;width:467.55pt;height:88.85pt;z-index:-251644928;mso-position-horizontal-relative:text;mso-position-vertical-relative:text;mso-width-relative:page;mso-height-relative:page" wrapcoords="-35 0 -35 21417 21600 21417 21600 0 -35 0">
+            <v:imagedata r:id="rId19" o:title="Trex-0"/>
             <w10:wrap type="tight"/>
           </v:shape>
         </w:pict>
@@ -6246,8 +6180,6 @@
         </w:rPr>
         <w:t>LEVEL 0</w:t>
       </w:r>
-      <w:bookmarkStart w:id="0" w:name="_GoBack"/>
-      <w:bookmarkEnd w:id="0"/>
     </w:p>
     <w:p>
       <w:pPr>
@@ -6459,7 +6391,19 @@
           <w:szCs w:val="32"/>
           <w:shd w:val="clear" w:color="auto" w:fill="FFFFFF"/>
         </w:rPr>
-        <w:t>Resilience: It will improve the capability of data to be secure in case of a massive attack.</w:t>
+        <w:t xml:space="preserve">Resilience: It will improve the capability of data to be secure in </w:t>
+      </w:r>
+      <w:bookmarkStart w:id="0" w:name="_GoBack"/>
+      <w:bookmarkEnd w:id="0"/>
+      <w:r>
+        <w:rPr>
+          <w:rFonts w:cstheme="minorHAnsi"/>
+          <w:spacing w:val="-1"/>
+          <w:sz w:val="32"/>
+          <w:szCs w:val="32"/>
+          <w:shd w:val="clear" w:color="auto" w:fill="FFFFFF"/>
+        </w:rPr>
+        <w:t>case of a massive attack.</w:t>
       </w:r>
     </w:p>
     <w:p>
@@ -6595,7 +6539,7 @@
           <w:rPr>
             <w:noProof/>
           </w:rPr>
-          <w:t>18</w:t>
+          <w:t>16</w:t>
         </w:r>
         <w:r>
           <w:fldChar w:fldCharType="end"/>
@@ -16410,6 +16354,7 @@
   </w:compat>
   <w:rsids>
     <w:rsidRoot w:val="00DF2825"/>
+    <w:rsid w:val="0000624E"/>
     <w:rsid w:val="003F4C6D"/>
     <w:rsid w:val="00751BE8"/>
     <w:rsid w:val="007A2FA8"/>
@@ -17180,7 +17125,7 @@
 </file>
 
 <file path=customXml/itemProps1.xml><?xml version="1.0" encoding="utf-8"?>
-<ds:datastoreItem xmlns:ds="http://schemas.openxmlformats.org/officeDocument/2006/customXml" ds:itemID="{096E5F63-CCA3-44B1-AF0E-2AC2F1057CED}">
+<ds:datastoreItem xmlns:ds="http://schemas.openxmlformats.org/officeDocument/2006/customXml" ds:itemID="{B5C1B734-C4C0-4705-92C9-77ACDDC48340}">
   <ds:schemaRefs>
     <ds:schemaRef ds:uri="http://schemas.openxmlformats.org/officeDocument/2006/bibliography"/>
   </ds:schemaRefs>

</xml_diff>